<commit_message>
Add X social link to About page and Resume/CV
</commit_message>
<xml_diff>
--- a/resume.docx
+++ b/resume.docx
@@ -81,6 +81,20 @@
             <w:color w:val="004a99"/>
           </w:rPr>
           <w:t>LinkedIn</w:t>
+        </w:r>
+      </w:hyperlink>
+      <w:r>
+        <w:rPr>
+          <w:sz w:val="20"/>
+        </w:rPr>
+        <w:t xml:space="preserve"> | </w:t>
+      </w:r>
+      <w:hyperlink r:id="rId13">
+        <w:r>
+          <w:rPr>
+            <w:color w:val="004a99"/>
+          </w:rPr>
+          <w:t>X / Twitter</w:t>
         </w:r>
       </w:hyperlink>
     </w:p>
@@ -1290,7 +1304,7 @@
       </w:pPr>
     </w:p>
     <w:sectPr>
-      <w:footerReference w:type="default" r:id="rId13"/>
+      <w:footerReference w:type="default" r:id="rId14"/>
       <w:pgSz w:w="12240" w:h="15840"/>
       <w:pgMar w:top="360" w:right="720" w:bottom="360" w:left="720" w:header="720" w:footer="720" w:gutter="0"/>
       <w:cols w:space="720"/>

</xml_diff>

<commit_message>
feat: harmonize resume content (add missing project) and layout (skills to bottom)
</commit_message>
<xml_diff>
--- a/resume.docx
+++ b/resume.docx
@@ -150,7 +150,7 @@
                 <w:color w:val="333333"/>
                 <w:sz w:val="22"/>
               </w:rPr>
-              <w:t>Senior Data Engineer</w:t>
+              <w:t>Senior Data Engineer &amp; Cloud Architect</w:t>
             </w:r>
             <w:r>
               <w:rPr>
@@ -158,7 +158,9 @@
                 <w:color w:val="333333"/>
                 <w:sz w:val="22"/>
               </w:rPr>
-              <w:t xml:space="preserve"> with 20+ years of experience specializing in </w:t>
+              <w:t xml:space="preserve"> with 20+ years of enterprise experience.</w:t>
+              <w:br/>
+              <w:t xml:space="preserve">Specialized in migrating legacy on-prem pipelines to </w:t>
             </w:r>
             <w:r>
               <w:rPr>
@@ -167,7 +169,7 @@
                 <w:color w:val="333333"/>
                 <w:sz w:val="22"/>
               </w:rPr>
-              <w:t>high-throughput systems</w:t>
+              <w:t>Serverless AWS Architectures</w:t>
             </w:r>
             <w:r>
               <w:rPr>
@@ -175,7 +177,9 @@
                 <w:color w:val="333333"/>
                 <w:sz w:val="22"/>
               </w:rPr>
-              <w:t xml:space="preserve"> and </w:t>
+              <w:t xml:space="preserve"> (Glue/Athena).</w:t>
+              <w:br/>
+              <w:t xml:space="preserve">Expert in </w:t>
             </w:r>
             <w:r>
               <w:rPr>
@@ -184,75 +188,7 @@
                 <w:color w:val="333333"/>
                 <w:sz w:val="22"/>
               </w:rPr>
-              <w:t>large-scale data migration</w:t>
-            </w:r>
-            <w:r>
-              <w:rPr>
-                <w:rFonts w:ascii="Segoe UI" w:hAnsi="Segoe UI"/>
-                <w:color w:val="333333"/>
-                <w:sz w:val="22"/>
-              </w:rPr>
-              <w:t xml:space="preserve"> (Sabre, Citi). Expert in building </w:t>
-            </w:r>
-            <w:r>
-              <w:rPr>
-                <w:rFonts w:ascii="Segoe UI" w:hAnsi="Segoe UI"/>
-                <w:b/>
-                <w:color w:val="333333"/>
-                <w:sz w:val="22"/>
-              </w:rPr>
-              <w:t>automated ETL pipelines</w:t>
-            </w:r>
-            <w:r>
-              <w:rPr>
-                <w:rFonts w:ascii="Segoe UI" w:hAnsi="Segoe UI"/>
-                <w:color w:val="333333"/>
-                <w:sz w:val="22"/>
-              </w:rPr>
-              <w:t xml:space="preserve"> to transform massive telemetry streams into </w:t>
-            </w:r>
-            <w:r>
-              <w:rPr>
-                <w:rFonts w:ascii="Segoe UI" w:hAnsi="Segoe UI"/>
-                <w:b/>
-                <w:color w:val="333333"/>
-                <w:sz w:val="22"/>
-              </w:rPr>
-              <w:t>predictive capacity models</w:t>
-            </w:r>
-            <w:r>
-              <w:rPr>
-                <w:rFonts w:ascii="Segoe UI" w:hAnsi="Segoe UI"/>
-                <w:color w:val="333333"/>
-                <w:sz w:val="22"/>
-              </w:rPr>
-              <w:t xml:space="preserve">. Proven track record of optimizing distributed environments with </w:t>
-            </w:r>
-            <w:r>
-              <w:rPr>
-                <w:rFonts w:ascii="Segoe UI" w:hAnsi="Segoe UI"/>
-                <w:b/>
-                <w:color w:val="333333"/>
-                <w:sz w:val="22"/>
-              </w:rPr>
-              <w:t>6,000+ endpoints</w:t>
-            </w:r>
-            <w:r>
-              <w:rPr>
-                <w:rFonts w:ascii="Segoe UI" w:hAnsi="Segoe UI"/>
-                <w:color w:val="333333"/>
-                <w:sz w:val="22"/>
-              </w:rPr>
-              <w:t xml:space="preserve"> using </w:t>
-            </w:r>
-            <w:r>
-              <w:rPr>
-                <w:rFonts w:ascii="Segoe UI" w:hAnsi="Segoe UI"/>
-                <w:b/>
-                <w:color w:val="333333"/>
-                <w:sz w:val="22"/>
-              </w:rPr>
-              <w:t>Python</w:t>
+              <w:t>PySpark</w:t>
             </w:r>
             <w:r>
               <w:rPr>
@@ -269,7 +205,7 @@
                 <w:color w:val="333333"/>
                 <w:sz w:val="22"/>
               </w:rPr>
-              <w:t>SQL</w:t>
+              <w:t>GenAI Agents</w:t>
             </w:r>
             <w:r>
               <w:rPr>
@@ -277,7 +213,7 @@
                 <w:color w:val="333333"/>
                 <w:sz w:val="22"/>
               </w:rPr>
-              <w:t xml:space="preserve">, and </w:t>
+              <w:t xml:space="preserve"> (Text-to-SQL), and high-scale </w:t>
             </w:r>
             <w:r>
               <w:rPr>
@@ -286,7 +222,7 @@
                 <w:color w:val="333333"/>
                 <w:sz w:val="22"/>
               </w:rPr>
-              <w:t>PySpark</w:t>
+              <w:t>Capacity Forecasting</w:t>
             </w:r>
             <w:r>
               <w:rPr>
@@ -308,198 +244,6 @@
     </w:p>
     <w:p>
       <w:pPr>
-        <w:pBdr>
-          <w:bottom w:val="single" w:sz="6" w:space="1" w:color="EEEEEE"/>
-        </w:pBdr>
-        <w:spacing w:before="240" w:after="120"/>
-      </w:pPr>
-      <w:r>
-        <w:rPr>
-          <w:rFonts w:ascii="Segoe UI" w:hAnsi="Segoe UI"/>
-          <w:b/>
-          <w:color w:val="004A99"/>
-          <w:sz w:val="32"/>
-        </w:rPr>
-        <w:t>CORE SKILLS MATRIX</w:t>
-      </w:r>
-    </w:p>
-    <w:tbl>
-      <w:tblPr>
-        <w:tblW w:type="auto" w:w="0"/>
-        <w:tblLayout w:type="fixed"/>
-        <w:tblLook w:firstColumn="1" w:firstRow="1" w:lastColumn="0" w:lastRow="0" w:noHBand="0" w:noVBand="1" w:val="04A0"/>
-      </w:tblPr>
-      <w:tblGrid>
-        <w:gridCol w:w="5400"/>
-        <w:gridCol w:w="5400"/>
-      </w:tblGrid>
-      <w:tr>
-        <w:tc>
-          <w:tcPr>
-            <w:tcW w:type="dxa" w:w="5400"/>
-          </w:tcPr>
-          <w:p>
-            <w:r>
-              <w:rPr>
-                <w:b/>
-                <w:color w:val="004A99"/>
-                <w:sz w:val="22"/>
-              </w:rPr>
-              <w:t>Data Engineering &amp; Cloud</w:t>
-            </w:r>
-          </w:p>
-          <w:p>
-            <w:pPr>
-              <w:pStyle w:val="ListBullet"/>
-            </w:pPr>
-            <w:r>
-              <w:rPr>
-                <w:rFonts w:ascii="Segoe UI" w:hAnsi="Segoe UI"/>
-                <w:b/>
-                <w:color w:val="333333"/>
-                <w:sz w:val="22"/>
-              </w:rPr>
-              <w:t>Pipeline:</w:t>
-            </w:r>
-            <w:r>
-              <w:rPr>
-                <w:rFonts w:ascii="Segoe UI" w:hAnsi="Segoe UI"/>
-                <w:color w:val="333333"/>
-                <w:sz w:val="22"/>
-              </w:rPr>
-              <w:t xml:space="preserve"> Python (Pandas/Generators), SQL (Oracle/Postgres), PySpark.</w:t>
-            </w:r>
-          </w:p>
-          <w:p>
-            <w:pPr>
-              <w:pStyle w:val="ListBullet"/>
-            </w:pPr>
-            <w:r>
-              <w:rPr>
-                <w:rFonts w:ascii="Segoe UI" w:hAnsi="Segoe UI"/>
-                <w:b/>
-                <w:color w:val="333333"/>
-                <w:sz w:val="22"/>
-              </w:rPr>
-              <w:t>Cloud:</w:t>
-            </w:r>
-            <w:r>
-              <w:rPr>
-                <w:rFonts w:ascii="Segoe UI" w:hAnsi="Segoe UI"/>
-                <w:color w:val="333333"/>
-                <w:sz w:val="22"/>
-              </w:rPr>
-              <w:t xml:space="preserve"> AWS S3 (Lifecycle Rules), Glue, Athena.</w:t>
-            </w:r>
-          </w:p>
-          <w:p>
-            <w:pPr>
-              <w:pStyle w:val="ListBullet"/>
-            </w:pPr>
-            <w:r>
-              <w:rPr>
-                <w:rFonts w:ascii="Segoe UI" w:hAnsi="Segoe UI"/>
-                <w:b/>
-                <w:color w:val="333333"/>
-                <w:sz w:val="22"/>
-              </w:rPr>
-              <w:t>Big Data:</w:t>
-            </w:r>
-            <w:r>
-              <w:rPr>
-                <w:rFonts w:ascii="Segoe UI" w:hAnsi="Segoe UI"/>
-                <w:color w:val="333333"/>
-                <w:sz w:val="22"/>
-              </w:rPr>
-              <w:t xml:space="preserve"> Oracle Partitioning, Parquet Optimization.</w:t>
-            </w:r>
-          </w:p>
-        </w:tc>
-        <w:tc>
-          <w:tcPr>
-            <w:tcW w:type="dxa" w:w="5400"/>
-          </w:tcPr>
-          <w:p>
-            <w:r>
-              <w:rPr>
-                <w:b/>
-                <w:color w:val="004A99"/>
-                <w:sz w:val="22"/>
-              </w:rPr>
-              <w:t>High-Performance Systems &amp; AI</w:t>
-            </w:r>
-          </w:p>
-          <w:p>
-            <w:pPr>
-              <w:pStyle w:val="ListBullet"/>
-            </w:pPr>
-            <w:r>
-              <w:rPr>
-                <w:rFonts w:ascii="Segoe UI" w:hAnsi="Segoe UI"/>
-                <w:b/>
-                <w:color w:val="333333"/>
-                <w:sz w:val="22"/>
-              </w:rPr>
-              <w:t>Forecasting:</w:t>
-            </w:r>
-            <w:r>
-              <w:rPr>
-                <w:rFonts w:ascii="Segoe UI" w:hAnsi="Segoe UI"/>
-                <w:color w:val="333333"/>
-                <w:sz w:val="22"/>
-              </w:rPr>
-              <w:t xml:space="preserve"> Prophet, Scikit-learn, Time-Series Modeling.</w:t>
-            </w:r>
-          </w:p>
-          <w:p>
-            <w:pPr>
-              <w:pStyle w:val="ListBullet"/>
-            </w:pPr>
-            <w:r>
-              <w:rPr>
-                <w:rFonts w:ascii="Segoe UI" w:hAnsi="Segoe UI"/>
-                <w:b/>
-                <w:color w:val="333333"/>
-                <w:sz w:val="22"/>
-              </w:rPr>
-              <w:t>Backend:</w:t>
-            </w:r>
-            <w:r>
-              <w:rPr>
-                <w:rFonts w:ascii="Segoe UI" w:hAnsi="Segoe UI"/>
-                <w:color w:val="333333"/>
-                <w:sz w:val="22"/>
-              </w:rPr>
-              <w:t xml:space="preserve"> C++, OCCI, Java, Multiprocessing, Linux/Shell.</w:t>
-            </w:r>
-          </w:p>
-          <w:p>
-            <w:pPr>
-              <w:pStyle w:val="ListBullet"/>
-            </w:pPr>
-            <w:r>
-              <w:rPr>
-                <w:rFonts w:ascii="Segoe UI" w:hAnsi="Segoe UI"/>
-                <w:b/>
-                <w:color w:val="333333"/>
-                <w:sz w:val="22"/>
-              </w:rPr>
-              <w:t>Tools:</w:t>
-            </w:r>
-            <w:r>
-              <w:rPr>
-                <w:rFonts w:ascii="Segoe UI" w:hAnsi="Segoe UI"/>
-                <w:color w:val="333333"/>
-                <w:sz w:val="22"/>
-              </w:rPr>
-              <w:t xml:space="preserve"> Airflow, Git, Docker, BMC TrueSight, AppDynamics.</w:t>
-            </w:r>
-          </w:p>
-        </w:tc>
-      </w:tr>
-    </w:tbl>
-    <w:p>
-      <w:pPr>
         <w:spacing w:before="240" w:after="120"/>
       </w:pPr>
       <w:r>
@@ -510,8 +254,233 @@
           <w:sz w:val="32"/>
           <w:u w:val="single" w:color="E07000"/>
         </w:rPr>
-        <w:t>FLAGSHIP PROJECT: HORIZONSCALE AI</w:t>
+        <w:t>FLAGSHIP PROJECTS</w:t>
       </w:r>
+    </w:p>
+    <w:p>
+      <w:pPr>
+        <w:spacing w:after="120"/>
+      </w:pPr>
+    </w:p>
+    <w:tbl>
+      <w:tblPr>
+        <w:tblW w:type="auto" w:w="0"/>
+        <w:tblLayout w:type="fixed"/>
+        <w:tblLook w:firstColumn="1" w:firstRow="1" w:lastColumn="0" w:lastRow="0" w:noHBand="0" w:noVBand="1" w:val="04A0"/>
+      </w:tblPr>
+      <w:tblGrid>
+        <w:gridCol w:w="10772"/>
+      </w:tblGrid>
+      <w:tr>
+        <w:tc>
+          <w:tcPr>
+            <w:tcW w:type="dxa" w:w="10800"/>
+            <w:tcMar>
+              <w:top w:w="0" w:type="dxa"/>
+              <w:bottom w:w="0" w:type="dxa"/>
+              <w:left w:w="220" w:type="dxa"/>
+              <w:right w:w="0" w:type="dxa"/>
+            </w:tcMar>
+            <w:tcBorders>
+              <w:left w:val="single" w:sz="32" w:space="0" w:color="E07000"/>
+            </w:tcBorders>
+          </w:tcPr>
+          <w:p>
+            <w:pPr>
+              <w:spacing w:after="80"/>
+            </w:pPr>
+            <w:r>
+              <w:rPr>
+                <w:b/>
+                <w:sz w:val="22"/>
+              </w:rPr>
+              <w:t>Serverless Data Platform (AWS)</w:t>
+            </w:r>
+          </w:p>
+          <w:p>
+            <w:pPr>
+              <w:pStyle w:val="ListBullet"/>
+              <w:spacing w:after="40"/>
+            </w:pPr>
+            <w:r>
+              <w:rPr>
+                <w:rFonts w:ascii="Segoe UI" w:hAnsi="Segoe UI"/>
+                <w:b/>
+                <w:color w:val="333333"/>
+                <w:sz w:val="22"/>
+              </w:rPr>
+              <w:t>Architecture</w:t>
+            </w:r>
+            <w:r>
+              <w:rPr>
+                <w:rFonts w:ascii="Segoe UI" w:hAnsi="Segoe UI"/>
+                <w:color w:val="333333"/>
+                <w:sz w:val="22"/>
+              </w:rPr>
+              <w:t>: Designed a Serverless Lakehouse using S3, Glue Catalog, and Athena.</w:t>
+            </w:r>
+          </w:p>
+          <w:p>
+            <w:pPr>
+              <w:pStyle w:val="ListBullet"/>
+              <w:spacing w:after="40"/>
+            </w:pPr>
+            <w:r>
+              <w:rPr>
+                <w:rFonts w:ascii="Segoe UI" w:hAnsi="Segoe UI"/>
+                <w:b/>
+                <w:color w:val="333333"/>
+                <w:sz w:val="22"/>
+              </w:rPr>
+              <w:t>AI Agent</w:t>
+            </w:r>
+            <w:r>
+              <w:rPr>
+                <w:rFonts w:ascii="Segoe UI" w:hAnsi="Segoe UI"/>
+                <w:color w:val="333333"/>
+                <w:sz w:val="22"/>
+              </w:rPr>
+              <w:t xml:space="preserve">: Built a 'Text-to-SQL' GenAI bot using </w:t>
+            </w:r>
+            <w:r>
+              <w:rPr>
+                <w:rFonts w:ascii="Segoe UI" w:hAnsi="Segoe UI"/>
+                <w:b/>
+                <w:color w:val="333333"/>
+                <w:sz w:val="22"/>
+              </w:rPr>
+              <w:t>Claude 3 Sonnet</w:t>
+            </w:r>
+            <w:r>
+              <w:rPr>
+                <w:rFonts w:ascii="Segoe UI" w:hAnsi="Segoe UI"/>
+                <w:color w:val="333333"/>
+                <w:sz w:val="22"/>
+              </w:rPr>
+              <w:t xml:space="preserve"> to democratize data access.</w:t>
+            </w:r>
+          </w:p>
+          <w:p>
+            <w:pPr>
+              <w:pStyle w:val="ListBullet"/>
+              <w:spacing w:after="40"/>
+            </w:pPr>
+            <w:r>
+              <w:rPr>
+                <w:rFonts w:ascii="Segoe UI" w:hAnsi="Segoe UI"/>
+                <w:b/>
+                <w:color w:val="333333"/>
+                <w:sz w:val="22"/>
+              </w:rPr>
+              <w:t>ETL Optimization</w:t>
+            </w:r>
+            <w:r>
+              <w:rPr>
+                <w:rFonts w:ascii="Segoe UI" w:hAnsi="Segoe UI"/>
+                <w:color w:val="333333"/>
+                <w:sz w:val="22"/>
+              </w:rPr>
+              <w:t xml:space="preserve">: Fixed 'small file' issues by implementing </w:t>
+            </w:r>
+            <w:r>
+              <w:rPr>
+                <w:rFonts w:ascii="Segoe UI" w:hAnsi="Segoe UI"/>
+                <w:b/>
+                <w:color w:val="333333"/>
+                <w:sz w:val="22"/>
+              </w:rPr>
+              <w:t>Snappy Parquet</w:t>
+            </w:r>
+            <w:r>
+              <w:rPr>
+                <w:rFonts w:ascii="Segoe UI" w:hAnsi="Segoe UI"/>
+                <w:color w:val="333333"/>
+                <w:sz w:val="22"/>
+              </w:rPr>
+              <w:t xml:space="preserve"> compression.</w:t>
+            </w:r>
+          </w:p>
+          <w:p>
+            <w:pPr>
+              <w:spacing w:before="160"/>
+            </w:pPr>
+            <w:r>
+              <w:rPr>
+                <w:b/>
+                <w:color w:val="FFFFFF"/>
+                <w:sz w:val="18"/>
+                <w:shd w:val="clear" w:color="auto" w:fill="004a99"/>
+              </w:rPr>
+              <w:t xml:space="preserve"> AWS Glue </w:t>
+            </w:r>
+            <w:r>
+              <w:rPr>
+                <w:sz w:val="18"/>
+              </w:rPr>
+              <w:t xml:space="preserve">  </w:t>
+            </w:r>
+            <w:r>
+              <w:rPr>
+                <w:b/>
+                <w:color w:val="FFFFFF"/>
+                <w:sz w:val="18"/>
+                <w:shd w:val="clear" w:color="auto" w:fill="004a99"/>
+              </w:rPr>
+              <w:t xml:space="preserve"> Athena </w:t>
+            </w:r>
+            <w:r>
+              <w:rPr>
+                <w:sz w:val="18"/>
+              </w:rPr>
+              <w:t xml:space="preserve">  </w:t>
+            </w:r>
+            <w:r>
+              <w:rPr>
+                <w:b/>
+                <w:color w:val="FFFFFF"/>
+                <w:sz w:val="18"/>
+                <w:shd w:val="clear" w:color="auto" w:fill="004a99"/>
+              </w:rPr>
+              <w:t xml:space="preserve"> Bedrock (GenAI) </w:t>
+            </w:r>
+            <w:r>
+              <w:rPr>
+                <w:sz w:val="18"/>
+              </w:rPr>
+              <w:t xml:space="preserve">  </w:t>
+            </w:r>
+            <w:r>
+              <w:rPr>
+                <w:b/>
+                <w:color w:val="FFFFFF"/>
+                <w:sz w:val="18"/>
+                <w:shd w:val="clear" w:color="auto" w:fill="004a99"/>
+              </w:rPr>
+              <w:t xml:space="preserve"> S3 </w:t>
+            </w:r>
+            <w:r>
+              <w:rPr>
+                <w:sz w:val="18"/>
+              </w:rPr>
+              <w:t xml:space="preserve">  </w:t>
+            </w:r>
+            <w:r>
+              <w:rPr>
+                <w:b/>
+                <w:color w:val="FFFFFF"/>
+                <w:sz w:val="18"/>
+                <w:shd w:val="clear" w:color="auto" w:fill="004a99"/>
+              </w:rPr>
+              <w:t xml:space="preserve"> PySpark </w:t>
+            </w:r>
+          </w:p>
+        </w:tc>
+      </w:tr>
+    </w:tbl>
+    <w:p>
+      <w:pPr>
+        <w:spacing w:after="240"/>
+      </w:pPr>
     </w:p>
     <w:p>
       <w:pPr>
@@ -1453,6 +1422,198 @@
         <w:spacing w:after="120"/>
       </w:pPr>
     </w:p>
+    <w:p>
+      <w:pPr>
+        <w:pBdr>
+          <w:bottom w:val="single" w:sz="6" w:space="1" w:color="EEEEEE"/>
+        </w:pBdr>
+        <w:spacing w:before="240" w:after="120"/>
+      </w:pPr>
+      <w:r>
+        <w:rPr>
+          <w:rFonts w:ascii="Segoe UI" w:hAnsi="Segoe UI"/>
+          <w:b/>
+          <w:color w:val="004A99"/>
+          <w:sz w:val="32"/>
+        </w:rPr>
+        <w:t>CORE SKILLS MATRIX</w:t>
+      </w:r>
+    </w:p>
+    <w:tbl>
+      <w:tblPr>
+        <w:tblW w:type="auto" w:w="0"/>
+        <w:tblLayout w:type="fixed"/>
+        <w:tblLook w:firstColumn="1" w:firstRow="1" w:lastColumn="0" w:lastRow="0" w:noHBand="0" w:noVBand="1" w:val="04A0"/>
+      </w:tblPr>
+      <w:tblGrid>
+        <w:gridCol w:w="5400"/>
+        <w:gridCol w:w="5400"/>
+      </w:tblGrid>
+      <w:tr>
+        <w:tc>
+          <w:tcPr>
+            <w:tcW w:type="dxa" w:w="5400"/>
+          </w:tcPr>
+          <w:p>
+            <w:r>
+              <w:rPr>
+                <w:b/>
+                <w:color w:val="004A99"/>
+                <w:sz w:val="22"/>
+              </w:rPr>
+              <w:t>Data Engineering &amp; Cloud</w:t>
+            </w:r>
+          </w:p>
+          <w:p>
+            <w:pPr>
+              <w:pStyle w:val="ListBullet"/>
+            </w:pPr>
+            <w:r>
+              <w:rPr>
+                <w:rFonts w:ascii="Segoe UI" w:hAnsi="Segoe UI"/>
+                <w:b/>
+                <w:color w:val="333333"/>
+                <w:sz w:val="22"/>
+              </w:rPr>
+              <w:t>Pipeline:</w:t>
+            </w:r>
+            <w:r>
+              <w:rPr>
+                <w:rFonts w:ascii="Segoe UI" w:hAnsi="Segoe UI"/>
+                <w:color w:val="333333"/>
+                <w:sz w:val="22"/>
+              </w:rPr>
+              <w:t xml:space="preserve"> Python (Pandas/Generators), SQL (Oracle/Postgres), PySpark.</w:t>
+            </w:r>
+          </w:p>
+          <w:p>
+            <w:pPr>
+              <w:pStyle w:val="ListBullet"/>
+            </w:pPr>
+            <w:r>
+              <w:rPr>
+                <w:rFonts w:ascii="Segoe UI" w:hAnsi="Segoe UI"/>
+                <w:b/>
+                <w:color w:val="333333"/>
+                <w:sz w:val="22"/>
+              </w:rPr>
+              <w:t>Cloud:</w:t>
+            </w:r>
+            <w:r>
+              <w:rPr>
+                <w:rFonts w:ascii="Segoe UI" w:hAnsi="Segoe UI"/>
+                <w:color w:val="333333"/>
+                <w:sz w:val="22"/>
+              </w:rPr>
+              <w:t xml:space="preserve"> AWS S3 (Lifecycle Rules), Glue, Athena.</w:t>
+            </w:r>
+          </w:p>
+          <w:p>
+            <w:pPr>
+              <w:pStyle w:val="ListBullet"/>
+            </w:pPr>
+            <w:r>
+              <w:rPr>
+                <w:rFonts w:ascii="Segoe UI" w:hAnsi="Segoe UI"/>
+                <w:b/>
+                <w:color w:val="333333"/>
+                <w:sz w:val="22"/>
+              </w:rPr>
+              <w:t>Big Data:</w:t>
+            </w:r>
+            <w:r>
+              <w:rPr>
+                <w:rFonts w:ascii="Segoe UI" w:hAnsi="Segoe UI"/>
+                <w:color w:val="333333"/>
+                <w:sz w:val="22"/>
+              </w:rPr>
+              <w:t xml:space="preserve"> Oracle Partitioning, Parquet Optimization.</w:t>
+            </w:r>
+          </w:p>
+        </w:tc>
+        <w:tc>
+          <w:tcPr>
+            <w:tcW w:type="dxa" w:w="5400"/>
+          </w:tcPr>
+          <w:p>
+            <w:r>
+              <w:rPr>
+                <w:b/>
+                <w:color w:val="004A99"/>
+                <w:sz w:val="22"/>
+              </w:rPr>
+              <w:t>High-Performance Systems &amp; AI</w:t>
+            </w:r>
+          </w:p>
+          <w:p>
+            <w:pPr>
+              <w:pStyle w:val="ListBullet"/>
+            </w:pPr>
+            <w:r>
+              <w:rPr>
+                <w:rFonts w:ascii="Segoe UI" w:hAnsi="Segoe UI"/>
+                <w:b/>
+                <w:color w:val="333333"/>
+                <w:sz w:val="22"/>
+              </w:rPr>
+              <w:t>Forecasting:</w:t>
+            </w:r>
+            <w:r>
+              <w:rPr>
+                <w:rFonts w:ascii="Segoe UI" w:hAnsi="Segoe UI"/>
+                <w:color w:val="333333"/>
+                <w:sz w:val="22"/>
+              </w:rPr>
+              <w:t xml:space="preserve"> Prophet, Scikit-learn, Time-Series Modeling.</w:t>
+            </w:r>
+          </w:p>
+          <w:p>
+            <w:pPr>
+              <w:pStyle w:val="ListBullet"/>
+            </w:pPr>
+            <w:r>
+              <w:rPr>
+                <w:rFonts w:ascii="Segoe UI" w:hAnsi="Segoe UI"/>
+                <w:b/>
+                <w:color w:val="333333"/>
+                <w:sz w:val="22"/>
+              </w:rPr>
+              <w:t>Backend:</w:t>
+            </w:r>
+            <w:r>
+              <w:rPr>
+                <w:rFonts w:ascii="Segoe UI" w:hAnsi="Segoe UI"/>
+                <w:color w:val="333333"/>
+                <w:sz w:val="22"/>
+              </w:rPr>
+              <w:t xml:space="preserve"> C++, OCCI, Java, Multiprocessing, Linux/Shell.</w:t>
+            </w:r>
+          </w:p>
+          <w:p>
+            <w:pPr>
+              <w:pStyle w:val="ListBullet"/>
+            </w:pPr>
+            <w:r>
+              <w:rPr>
+                <w:rFonts w:ascii="Segoe UI" w:hAnsi="Segoe UI"/>
+                <w:b/>
+                <w:color w:val="333333"/>
+                <w:sz w:val="22"/>
+              </w:rPr>
+              <w:t>Tools:</w:t>
+            </w:r>
+            <w:r>
+              <w:rPr>
+                <w:rFonts w:ascii="Segoe UI" w:hAnsi="Segoe UI"/>
+                <w:color w:val="333333"/>
+                <w:sz w:val="22"/>
+              </w:rPr>
+              <w:t xml:space="preserve"> Airflow, Git, Docker, BMC TrueSight, AppDynamics.</w:t>
+            </w:r>
+          </w:p>
+        </w:tc>
+      </w:tr>
+    </w:tbl>
     <w:sectPr>
       <w:footerReference w:type="default" r:id="rId14"/>
       <w:pgSz w:w="12240" w:h="15840"/>

</xml_diff>